<commit_message>
Backend 5 testes funcionais
LoginCest, TipojogoCest,comentariosCest,jogosCest,reviewsCest
</commit_message>
<xml_diff>
--- a/API2020/Documentos/Documentos_de_Teste.docx
+++ b/API2020/Documentos/Documentos_de_Teste.docx
@@ -108,6 +108,7 @@
           <w:szCs w:val="36"/>
         </w:rPr>
       </w:pPr>
+      <w:proofErr w:type="spellStart"/>
       <w:r>
         <w:rPr>
           <w:sz w:val="48"/>
@@ -115,6 +116,7 @@
         </w:rPr>
         <w:t>IGDb</w:t>
       </w:r>
+      <w:proofErr w:type="spellEnd"/>
     </w:p>
     <w:p>
       <w:pPr>
@@ -203,12 +205,35 @@
           <w:szCs w:val="28"/>
         </w:rPr>
       </w:pPr>
-      <w:r>
-        <w:rPr>
-          <w:sz w:val="28"/>
-          <w:szCs w:val="28"/>
-        </w:rPr>
-        <w:t>Nome: Francisco Lino nº2180506</w:t>
+      <w:bookmarkStart w:id="0" w:name="_GoBack"/>
+      <w:bookmarkEnd w:id="0"/>
+      <w:r>
+        <w:rPr>
+          <w:sz w:val="28"/>
+          <w:szCs w:val="28"/>
+        </w:rPr>
+        <w:t>Nome: Francisco Lino nº2180</w:t>
+      </w:r>
+      <w:r>
+        <w:rPr>
+          <w:sz w:val="28"/>
+          <w:szCs w:val="28"/>
+        </w:rPr>
+        <w:t>6</w:t>
+      </w:r>
+      <w:r>
+        <w:rPr>
+          <w:sz w:val="28"/>
+          <w:szCs w:val="28"/>
+        </w:rPr>
+        <w:t>0</w:t>
+      </w:r>
+      <w:r>
+        <w:rPr>
+          <w:sz w:val="28"/>
+          <w:szCs w:val="28"/>
+        </w:rPr>
+        <w:t>5</w:t>
       </w:r>
     </w:p>
     <w:p>
@@ -2076,14 +2101,14 @@
         <w:pStyle w:val="Ttulo1"/>
         <w:jc w:val="both"/>
       </w:pPr>
-      <w:bookmarkStart w:id="0" w:name="_Toc60495672"/>
+      <w:bookmarkStart w:id="1" w:name="_Toc60495672"/>
       <w:r>
         <w:t>R</w:t>
       </w:r>
       <w:r>
         <w:t>esumo</w:t>
       </w:r>
-      <w:bookmarkEnd w:id="0"/>
+      <w:bookmarkEnd w:id="1"/>
     </w:p>
     <w:p>
       <w:pPr>
@@ -2326,7 +2351,39 @@
           <w:sz w:val="28"/>
           <w:szCs w:val="28"/>
         </w:rPr>
-        <w:t xml:space="preserve">No que diz respeito à API da nossa aplicação iremos poder ver várias informações padrão, ver as informações das tabelas, bem como as custom actions que criamos de modo a facilitar a leitura dessas informações. </w:t>
+        <w:t xml:space="preserve">No que diz respeito à API da nossa aplicação iremos poder ver várias informações padrão, ver as informações das tabelas, bem como as </w:t>
+      </w:r>
+      <w:proofErr w:type="spellStart"/>
+      <w:r>
+        <w:rPr>
+          <w:sz w:val="28"/>
+          <w:szCs w:val="28"/>
+        </w:rPr>
+        <w:t>custom</w:t>
+      </w:r>
+      <w:proofErr w:type="spellEnd"/>
+      <w:r>
+        <w:rPr>
+          <w:sz w:val="28"/>
+          <w:szCs w:val="28"/>
+        </w:rPr>
+        <w:t xml:space="preserve"> </w:t>
+      </w:r>
+      <w:proofErr w:type="spellStart"/>
+      <w:r>
+        <w:rPr>
+          <w:sz w:val="28"/>
+          <w:szCs w:val="28"/>
+        </w:rPr>
+        <w:t>actions</w:t>
+      </w:r>
+      <w:proofErr w:type="spellEnd"/>
+      <w:r>
+        <w:rPr>
+          <w:sz w:val="28"/>
+          <w:szCs w:val="28"/>
+        </w:rPr>
+        <w:t xml:space="preserve"> que criamos de modo a facilitar a leitura dessas informações. </w:t>
       </w:r>
     </w:p>
     <w:p>
@@ -2409,6 +2466,7 @@
           <w:szCs w:val="28"/>
         </w:rPr>
       </w:pPr>
+      <w:proofErr w:type="spellStart"/>
       <w:r>
         <w:rPr>
           <w:sz w:val="28"/>
@@ -2416,6 +2474,7 @@
         </w:rPr>
         <w:t>Reviews</w:t>
       </w:r>
+      <w:proofErr w:type="spellEnd"/>
     </w:p>
     <w:p>
       <w:pPr>
@@ -2474,12 +2533,21 @@
           <w:szCs w:val="28"/>
         </w:rPr>
       </w:pPr>
-      <w:r>
-        <w:rPr>
-          <w:sz w:val="28"/>
-          <w:szCs w:val="28"/>
-        </w:rPr>
-        <w:t>Reviews Utilizadores</w:t>
+      <w:proofErr w:type="spellStart"/>
+      <w:r>
+        <w:rPr>
+          <w:sz w:val="28"/>
+          <w:szCs w:val="28"/>
+        </w:rPr>
+        <w:t>Reviews</w:t>
+      </w:r>
+      <w:proofErr w:type="spellEnd"/>
+      <w:r>
+        <w:rPr>
+          <w:sz w:val="28"/>
+          <w:szCs w:val="28"/>
+        </w:rPr>
+        <w:t xml:space="preserve"> Utilizadores</w:t>
       </w:r>
     </w:p>
     <w:p>
@@ -2495,13 +2563,31 @@
           <w:szCs w:val="28"/>
         </w:rPr>
       </w:pPr>
-      <w:r>
-        <w:rPr>
-          <w:sz w:val="28"/>
-          <w:szCs w:val="28"/>
-        </w:rPr>
-        <w:t>Reviews Reports</w:t>
-      </w:r>
+      <w:proofErr w:type="spellStart"/>
+      <w:r>
+        <w:rPr>
+          <w:sz w:val="28"/>
+          <w:szCs w:val="28"/>
+        </w:rPr>
+        <w:t>Reviews</w:t>
+      </w:r>
+      <w:proofErr w:type="spellEnd"/>
+      <w:r>
+        <w:rPr>
+          <w:sz w:val="28"/>
+          <w:szCs w:val="28"/>
+        </w:rPr>
+        <w:t xml:space="preserve"> </w:t>
+      </w:r>
+      <w:proofErr w:type="spellStart"/>
+      <w:r>
+        <w:rPr>
+          <w:sz w:val="28"/>
+          <w:szCs w:val="28"/>
+        </w:rPr>
+        <w:t>Reports</w:t>
+      </w:r>
+      <w:proofErr w:type="spellEnd"/>
     </w:p>
     <w:p>
       <w:pPr>
@@ -2542,8 +2628,17 @@
           <w:sz w:val="28"/>
           <w:szCs w:val="28"/>
         </w:rPr>
-        <w:t>Comentários Reports</w:t>
-      </w:r>
+        <w:t xml:space="preserve">Comentários </w:t>
+      </w:r>
+      <w:proofErr w:type="spellStart"/>
+      <w:r>
+        <w:rPr>
+          <w:sz w:val="28"/>
+          <w:szCs w:val="28"/>
+        </w:rPr>
+        <w:t>Reports</w:t>
+      </w:r>
+      <w:proofErr w:type="spellEnd"/>
     </w:p>
     <w:p>
       <w:pPr>
@@ -2575,7 +2670,39 @@
           <w:szCs w:val="28"/>
         </w:rPr>
         <w:lastRenderedPageBreak/>
-        <w:t>Para a entrega da API apenas fizemos algumas custom actions para aliviar a carga de trabalho:</w:t>
+        <w:t xml:space="preserve">Para a entrega da API apenas fizemos algumas </w:t>
+      </w:r>
+      <w:proofErr w:type="spellStart"/>
+      <w:r>
+        <w:rPr>
+          <w:sz w:val="28"/>
+          <w:szCs w:val="28"/>
+        </w:rPr>
+        <w:t>custom</w:t>
+      </w:r>
+      <w:proofErr w:type="spellEnd"/>
+      <w:r>
+        <w:rPr>
+          <w:sz w:val="28"/>
+          <w:szCs w:val="28"/>
+        </w:rPr>
+        <w:t xml:space="preserve"> </w:t>
+      </w:r>
+      <w:proofErr w:type="spellStart"/>
+      <w:r>
+        <w:rPr>
+          <w:sz w:val="28"/>
+          <w:szCs w:val="28"/>
+        </w:rPr>
+        <w:t>actions</w:t>
+      </w:r>
+      <w:proofErr w:type="spellEnd"/>
+      <w:r>
+        <w:rPr>
+          <w:sz w:val="28"/>
+          <w:szCs w:val="28"/>
+        </w:rPr>
+        <w:t xml:space="preserve"> para aliviar a carga de trabalho:</w:t>
       </w:r>
     </w:p>
     <w:p>
@@ -2675,6 +2802,7 @@
           <w:szCs w:val="28"/>
         </w:rPr>
       </w:pPr>
+      <w:proofErr w:type="spellStart"/>
       <w:r>
         <w:rPr>
           <w:sz w:val="28"/>
@@ -2682,6 +2810,7 @@
         </w:rPr>
         <w:t>TopReview</w:t>
       </w:r>
+      <w:proofErr w:type="spellEnd"/>
     </w:p>
     <w:p>
       <w:pPr>
@@ -2696,6 +2825,7 @@
           <w:szCs w:val="28"/>
         </w:rPr>
       </w:pPr>
+      <w:proofErr w:type="spellStart"/>
       <w:r>
         <w:rPr>
           <w:sz w:val="28"/>
@@ -2703,6 +2833,7 @@
         </w:rPr>
         <w:t>Dataasc</w:t>
       </w:r>
+      <w:proofErr w:type="spellEnd"/>
     </w:p>
     <w:p>
       <w:pPr>
@@ -2717,6 +2848,7 @@
           <w:szCs w:val="28"/>
         </w:rPr>
       </w:pPr>
+      <w:proofErr w:type="spellStart"/>
       <w:r>
         <w:rPr>
           <w:sz w:val="28"/>
@@ -2724,6 +2856,7 @@
         </w:rPr>
         <w:t>Datadesc</w:t>
       </w:r>
+      <w:proofErr w:type="spellEnd"/>
     </w:p>
     <w:p>
       <w:pPr>
@@ -2738,6 +2871,7 @@
           <w:szCs w:val="28"/>
         </w:rPr>
       </w:pPr>
+      <w:proofErr w:type="spellStart"/>
       <w:r>
         <w:rPr>
           <w:sz w:val="28"/>
@@ -2745,6 +2879,7 @@
         </w:rPr>
         <w:t>Nomeasc</w:t>
       </w:r>
+      <w:proofErr w:type="spellEnd"/>
     </w:p>
     <w:p>
       <w:pPr>
@@ -2759,6 +2894,7 @@
           <w:szCs w:val="28"/>
         </w:rPr>
       </w:pPr>
+      <w:proofErr w:type="spellStart"/>
       <w:r>
         <w:rPr>
           <w:sz w:val="28"/>
@@ -2766,6 +2902,7 @@
         </w:rPr>
         <w:t>Nomedesc</w:t>
       </w:r>
+      <w:proofErr w:type="spellEnd"/>
     </w:p>
     <w:p>
       <w:pPr>
@@ -2796,12 +2933,21 @@
           <w:szCs w:val="28"/>
         </w:rPr>
       </w:pPr>
-      <w:r>
-        <w:rPr>
-          <w:sz w:val="28"/>
-          <w:szCs w:val="28"/>
-        </w:rPr>
-        <w:t>Admin (administrador)</w:t>
+      <w:proofErr w:type="spellStart"/>
+      <w:r>
+        <w:rPr>
+          <w:sz w:val="28"/>
+          <w:szCs w:val="28"/>
+        </w:rPr>
+        <w:t>Admin</w:t>
+      </w:r>
+      <w:proofErr w:type="spellEnd"/>
+      <w:r>
+        <w:rPr>
+          <w:sz w:val="28"/>
+          <w:szCs w:val="28"/>
+        </w:rPr>
+        <w:t xml:space="preserve"> (administrador)</w:t>
       </w:r>
     </w:p>
     <w:p>
@@ -2838,6 +2984,7 @@
           <w:szCs w:val="28"/>
         </w:rPr>
       </w:pPr>
+      <w:proofErr w:type="spellStart"/>
       <w:r>
         <w:rPr>
           <w:sz w:val="28"/>
@@ -2845,6 +2992,7 @@
         </w:rPr>
         <w:t>Null</w:t>
       </w:r>
+      <w:proofErr w:type="spellEnd"/>
     </w:p>
     <w:p>
       <w:pPr>
@@ -2867,12 +3015,12 @@
         <w:pStyle w:val="Ttulo1"/>
         <w:jc w:val="both"/>
       </w:pPr>
-      <w:bookmarkStart w:id="1" w:name="_Toc60495673"/>
+      <w:bookmarkStart w:id="2" w:name="_Toc60495673"/>
       <w:r>
         <w:lastRenderedPageBreak/>
         <w:t>Informações disponíveis</w:t>
       </w:r>
-      <w:bookmarkEnd w:id="1"/>
+      <w:bookmarkEnd w:id="2"/>
     </w:p>
     <w:p>
       <w:pPr>
@@ -2888,7 +3036,7 @@
           <w:szCs w:val="32"/>
         </w:rPr>
       </w:pPr>
-      <w:bookmarkStart w:id="2" w:name="_Toc60495674"/>
+      <w:bookmarkStart w:id="3" w:name="_Toc60495674"/>
       <w:r>
         <w:rPr>
           <w:sz w:val="32"/>
@@ -2896,7 +3044,7 @@
         </w:rPr>
         <w:t>Tipo de jogos</w:t>
       </w:r>
-      <w:bookmarkEnd w:id="2"/>
+      <w:bookmarkEnd w:id="3"/>
     </w:p>
     <w:p>
       <w:pPr>
@@ -3029,7 +3177,7 @@
           <w:szCs w:val="32"/>
         </w:rPr>
       </w:pPr>
-      <w:bookmarkStart w:id="3" w:name="_Toc60495675"/>
+      <w:bookmarkStart w:id="4" w:name="_Toc60495675"/>
       <w:r>
         <w:rPr>
           <w:sz w:val="32"/>
@@ -3037,7 +3185,7 @@
         </w:rPr>
         <w:t>Jogos</w:t>
       </w:r>
-      <w:bookmarkEnd w:id="3"/>
+      <w:bookmarkEnd w:id="4"/>
     </w:p>
     <w:p>
       <w:pPr>
@@ -3188,7 +3336,8 @@
           <w:szCs w:val="32"/>
         </w:rPr>
       </w:pPr>
-      <w:bookmarkStart w:id="4" w:name="_Toc60495676"/>
+      <w:bookmarkStart w:id="5" w:name="_Toc60495676"/>
+      <w:proofErr w:type="spellStart"/>
       <w:r>
         <w:rPr>
           <w:sz w:val="32"/>
@@ -3197,7 +3346,8 @@
         <w:lastRenderedPageBreak/>
         <w:t>Reviews</w:t>
       </w:r>
-      <w:bookmarkEnd w:id="4"/>
+      <w:bookmarkEnd w:id="5"/>
+      <w:proofErr w:type="spellEnd"/>
     </w:p>
     <w:p>
       <w:pPr>
@@ -3302,7 +3452,7 @@
           <w:szCs w:val="32"/>
         </w:rPr>
       </w:pPr>
-      <w:bookmarkStart w:id="5" w:name="_Toc60495677"/>
+      <w:bookmarkStart w:id="6" w:name="_Toc60495677"/>
       <w:r>
         <w:rPr>
           <w:sz w:val="32"/>
@@ -3310,7 +3460,7 @@
         </w:rPr>
         <w:t>Comentários</w:t>
       </w:r>
-      <w:bookmarkEnd w:id="5"/>
+      <w:bookmarkEnd w:id="6"/>
     </w:p>
     <w:p>
       <w:pPr>
@@ -3419,15 +3569,24 @@
           <w:szCs w:val="32"/>
         </w:rPr>
       </w:pPr>
-      <w:bookmarkStart w:id="6" w:name="_Toc60495678"/>
+      <w:bookmarkStart w:id="7" w:name="_Toc60495678"/>
+      <w:proofErr w:type="spellStart"/>
       <w:r>
         <w:rPr>
           <w:sz w:val="32"/>
           <w:szCs w:val="32"/>
         </w:rPr>
-        <w:t>Reviews Utilizadores</w:t>
-      </w:r>
-      <w:bookmarkEnd w:id="6"/>
+        <w:t>Reviews</w:t>
+      </w:r>
+      <w:proofErr w:type="spellEnd"/>
+      <w:r>
+        <w:rPr>
+          <w:sz w:val="32"/>
+          <w:szCs w:val="32"/>
+        </w:rPr>
+        <w:t xml:space="preserve"> Utilizadores</w:t>
+      </w:r>
+      <w:bookmarkEnd w:id="7"/>
     </w:p>
     <w:p>
       <w:pPr>
@@ -3536,15 +3695,33 @@
           <w:szCs w:val="32"/>
         </w:rPr>
       </w:pPr>
-      <w:bookmarkStart w:id="7" w:name="_Toc60495679"/>
+      <w:bookmarkStart w:id="8" w:name="_Toc60495679"/>
+      <w:proofErr w:type="spellStart"/>
       <w:r>
         <w:rPr>
           <w:sz w:val="32"/>
           <w:szCs w:val="32"/>
         </w:rPr>
-        <w:t>Reviews Reports</w:t>
-      </w:r>
-      <w:bookmarkEnd w:id="7"/>
+        <w:t>Reviews</w:t>
+      </w:r>
+      <w:proofErr w:type="spellEnd"/>
+      <w:r>
+        <w:rPr>
+          <w:sz w:val="32"/>
+          <w:szCs w:val="32"/>
+        </w:rPr>
+        <w:t xml:space="preserve"> </w:t>
+      </w:r>
+      <w:proofErr w:type="spellStart"/>
+      <w:r>
+        <w:rPr>
+          <w:sz w:val="32"/>
+          <w:szCs w:val="32"/>
+        </w:rPr>
+        <w:t>Reports</w:t>
+      </w:r>
+      <w:bookmarkEnd w:id="8"/>
+      <w:proofErr w:type="spellEnd"/>
     </w:p>
     <w:p>
       <w:pPr>
@@ -3653,7 +3830,7 @@
           <w:szCs w:val="32"/>
         </w:rPr>
       </w:pPr>
-      <w:bookmarkStart w:id="8" w:name="_Toc60495680"/>
+      <w:bookmarkStart w:id="9" w:name="_Toc60495680"/>
       <w:r>
         <w:rPr>
           <w:sz w:val="32"/>
@@ -3661,7 +3838,7 @@
         </w:rPr>
         <w:t>Comentários Utilizadores</w:t>
       </w:r>
-      <w:bookmarkEnd w:id="8"/>
+      <w:bookmarkEnd w:id="9"/>
     </w:p>
     <w:p>
       <w:pPr>
@@ -3770,15 +3947,24 @@
           <w:szCs w:val="32"/>
         </w:rPr>
       </w:pPr>
-      <w:bookmarkStart w:id="9" w:name="_Toc60495681"/>
+      <w:bookmarkStart w:id="10" w:name="_Toc60495681"/>
       <w:r>
         <w:rPr>
           <w:sz w:val="32"/>
           <w:szCs w:val="32"/>
         </w:rPr>
-        <w:t>Comentários Reports</w:t>
-      </w:r>
-      <w:bookmarkEnd w:id="9"/>
+        <w:t xml:space="preserve">Comentários </w:t>
+      </w:r>
+      <w:proofErr w:type="spellStart"/>
+      <w:r>
+        <w:rPr>
+          <w:sz w:val="32"/>
+          <w:szCs w:val="32"/>
+        </w:rPr>
+        <w:t>Reports</w:t>
+      </w:r>
+      <w:bookmarkEnd w:id="10"/>
+      <w:proofErr w:type="spellEnd"/>
     </w:p>
     <w:p>
       <w:pPr>
@@ -3874,7 +4060,8 @@
         <w:pStyle w:val="Ttulo1"/>
         <w:jc w:val="both"/>
       </w:pPr>
-      <w:bookmarkStart w:id="10" w:name="_Toc60495682"/>
+      <w:bookmarkStart w:id="11" w:name="_Toc60495682"/>
+      <w:proofErr w:type="spellStart"/>
       <w:r>
         <w:t>C</w:t>
       </w:r>
@@ -3882,33 +4069,74 @@
         <w:t>u</w:t>
       </w:r>
       <w:r>
-        <w:t>stom Actions</w:t>
-      </w:r>
-      <w:bookmarkEnd w:id="10"/>
-    </w:p>
-    <w:p>
-      <w:pPr>
-        <w:jc w:val="both"/>
-        <w:rPr>
-          <w:sz w:val="28"/>
-          <w:szCs w:val="28"/>
-        </w:rPr>
-      </w:pPr>
-    </w:p>
-    <w:p>
-      <w:pPr>
-        <w:jc w:val="both"/>
-        <w:rPr>
-          <w:sz w:val="28"/>
-          <w:szCs w:val="28"/>
-        </w:rPr>
-      </w:pPr>
-      <w:r>
-        <w:rPr>
-          <w:sz w:val="28"/>
-          <w:szCs w:val="28"/>
-        </w:rPr>
-        <w:t xml:space="preserve">As custom actions não são mais nem menos o que o </w:t>
+        <w:t>stom</w:t>
+      </w:r>
+      <w:proofErr w:type="spellEnd"/>
+      <w:r>
+        <w:t xml:space="preserve"> </w:t>
+      </w:r>
+      <w:proofErr w:type="spellStart"/>
+      <w:r>
+        <w:t>Actions</w:t>
+      </w:r>
+      <w:bookmarkEnd w:id="11"/>
+      <w:proofErr w:type="spellEnd"/>
+    </w:p>
+    <w:p>
+      <w:pPr>
+        <w:jc w:val="both"/>
+        <w:rPr>
+          <w:sz w:val="28"/>
+          <w:szCs w:val="28"/>
+        </w:rPr>
+      </w:pPr>
+    </w:p>
+    <w:p>
+      <w:pPr>
+        <w:jc w:val="both"/>
+        <w:rPr>
+          <w:sz w:val="28"/>
+          <w:szCs w:val="28"/>
+        </w:rPr>
+      </w:pPr>
+      <w:r>
+        <w:rPr>
+          <w:sz w:val="28"/>
+          <w:szCs w:val="28"/>
+        </w:rPr>
+        <w:t xml:space="preserve">As </w:t>
+      </w:r>
+      <w:proofErr w:type="spellStart"/>
+      <w:r>
+        <w:rPr>
+          <w:sz w:val="28"/>
+          <w:szCs w:val="28"/>
+        </w:rPr>
+        <w:t>custom</w:t>
+      </w:r>
+      <w:proofErr w:type="spellEnd"/>
+      <w:r>
+        <w:rPr>
+          <w:sz w:val="28"/>
+          <w:szCs w:val="28"/>
+        </w:rPr>
+        <w:t xml:space="preserve"> </w:t>
+      </w:r>
+      <w:proofErr w:type="spellStart"/>
+      <w:r>
+        <w:rPr>
+          <w:sz w:val="28"/>
+          <w:szCs w:val="28"/>
+        </w:rPr>
+        <w:t>actions</w:t>
+      </w:r>
+      <w:proofErr w:type="spellEnd"/>
+      <w:r>
+        <w:rPr>
+          <w:sz w:val="28"/>
+          <w:szCs w:val="28"/>
+        </w:rPr>
+        <w:t xml:space="preserve"> não são mais nem menos o que o </w:t>
       </w:r>
       <w:r>
         <w:rPr>
@@ -3952,7 +4180,39 @@
           <w:sz w:val="28"/>
           <w:szCs w:val="28"/>
         </w:rPr>
-        <w:t>Criamos algumas custom actions para provarmos que sabemos o que</w:t>
+        <w:t xml:space="preserve">Criamos algumas </w:t>
+      </w:r>
+      <w:proofErr w:type="spellStart"/>
+      <w:r>
+        <w:rPr>
+          <w:sz w:val="28"/>
+          <w:szCs w:val="28"/>
+        </w:rPr>
+        <w:t>custom</w:t>
+      </w:r>
+      <w:proofErr w:type="spellEnd"/>
+      <w:r>
+        <w:rPr>
+          <w:sz w:val="28"/>
+          <w:szCs w:val="28"/>
+        </w:rPr>
+        <w:t xml:space="preserve"> </w:t>
+      </w:r>
+      <w:proofErr w:type="spellStart"/>
+      <w:r>
+        <w:rPr>
+          <w:sz w:val="28"/>
+          <w:szCs w:val="28"/>
+        </w:rPr>
+        <w:t>actions</w:t>
+      </w:r>
+      <w:proofErr w:type="spellEnd"/>
+      <w:r>
+        <w:rPr>
+          <w:sz w:val="28"/>
+          <w:szCs w:val="28"/>
+        </w:rPr>
+        <w:t xml:space="preserve"> para provarmos que sabemos o que</w:t>
       </w:r>
       <w:r>
         <w:rPr>
@@ -3987,7 +4247,7 @@
           <w:szCs w:val="32"/>
         </w:rPr>
       </w:pPr>
-      <w:bookmarkStart w:id="11" w:name="_Toc60495683"/>
+      <w:bookmarkStart w:id="12" w:name="_Toc60495683"/>
       <w:r>
         <w:rPr>
           <w:sz w:val="32"/>
@@ -3995,27 +4255,59 @@
         </w:rPr>
         <w:t>Total</w:t>
       </w:r>
-      <w:bookmarkEnd w:id="11"/>
-    </w:p>
-    <w:p>
-      <w:pPr>
-        <w:jc w:val="both"/>
-      </w:pPr>
-    </w:p>
-    <w:p>
-      <w:pPr>
-        <w:jc w:val="both"/>
-        <w:rPr>
-          <w:sz w:val="28"/>
-          <w:szCs w:val="28"/>
-        </w:rPr>
-      </w:pPr>
-      <w:r>
-        <w:rPr>
-          <w:sz w:val="28"/>
-          <w:szCs w:val="28"/>
-        </w:rPr>
-        <w:t xml:space="preserve">Esta custom action está </w:t>
+      <w:bookmarkEnd w:id="12"/>
+    </w:p>
+    <w:p>
+      <w:pPr>
+        <w:jc w:val="both"/>
+      </w:pPr>
+    </w:p>
+    <w:p>
+      <w:pPr>
+        <w:jc w:val="both"/>
+        <w:rPr>
+          <w:sz w:val="28"/>
+          <w:szCs w:val="28"/>
+        </w:rPr>
+      </w:pPr>
+      <w:r>
+        <w:rPr>
+          <w:sz w:val="28"/>
+          <w:szCs w:val="28"/>
+        </w:rPr>
+        <w:t xml:space="preserve">Esta </w:t>
+      </w:r>
+      <w:proofErr w:type="spellStart"/>
+      <w:r>
+        <w:rPr>
+          <w:sz w:val="28"/>
+          <w:szCs w:val="28"/>
+        </w:rPr>
+        <w:t>custom</w:t>
+      </w:r>
+      <w:proofErr w:type="spellEnd"/>
+      <w:r>
+        <w:rPr>
+          <w:sz w:val="28"/>
+          <w:szCs w:val="28"/>
+        </w:rPr>
+        <w:t xml:space="preserve"> </w:t>
+      </w:r>
+      <w:proofErr w:type="spellStart"/>
+      <w:r>
+        <w:rPr>
+          <w:sz w:val="28"/>
+          <w:szCs w:val="28"/>
+        </w:rPr>
+        <w:t>action</w:t>
+      </w:r>
+      <w:proofErr w:type="spellEnd"/>
+      <w:r>
+        <w:rPr>
+          <w:sz w:val="28"/>
+          <w:szCs w:val="28"/>
+        </w:rPr>
+        <w:t xml:space="preserve"> está </w:t>
       </w:r>
       <w:r>
         <w:rPr>
@@ -4029,7 +4321,23 @@
           <w:sz w:val="28"/>
           <w:szCs w:val="28"/>
         </w:rPr>
-        <w:t>todos os controllers, faz a contagem total dos itens inseridos na determinada tabela. Exemplo:</w:t>
+        <w:t xml:space="preserve">todos os </w:t>
+      </w:r>
+      <w:proofErr w:type="spellStart"/>
+      <w:r>
+        <w:rPr>
+          <w:sz w:val="28"/>
+          <w:szCs w:val="28"/>
+        </w:rPr>
+        <w:t>controllers</w:t>
+      </w:r>
+      <w:proofErr w:type="spellEnd"/>
+      <w:r>
+        <w:rPr>
+          <w:sz w:val="28"/>
+          <w:szCs w:val="28"/>
+        </w:rPr>
+        <w:t>, faz a contagem total dos itens inseridos na determinada tabela. Exemplo:</w:t>
       </w:r>
     </w:p>
     <w:p>
@@ -4074,7 +4382,7 @@
           <w:szCs w:val="32"/>
         </w:rPr>
       </w:pPr>
-      <w:bookmarkStart w:id="12" w:name="_Toc60495684"/>
+      <w:bookmarkStart w:id="13" w:name="_Toc60495684"/>
       <w:r>
         <w:rPr>
           <w:sz w:val="32"/>
@@ -4082,27 +4390,75 @@
         </w:rPr>
         <w:t>Tipo</w:t>
       </w:r>
-      <w:bookmarkEnd w:id="12"/>
-    </w:p>
-    <w:p>
-      <w:pPr>
-        <w:jc w:val="both"/>
-      </w:pPr>
-    </w:p>
-    <w:p>
-      <w:pPr>
-        <w:jc w:val="both"/>
-        <w:rPr>
-          <w:sz w:val="28"/>
-          <w:szCs w:val="28"/>
-        </w:rPr>
-      </w:pPr>
-      <w:r>
-        <w:rPr>
-          <w:sz w:val="28"/>
-          <w:szCs w:val="28"/>
-        </w:rPr>
-        <w:t>Esta custom action foi uma das primeiras criadas para testes, somente existem no controller tipo jogo, mostrando somente o tipo e não a descrição. Exemplo:</w:t>
+      <w:bookmarkEnd w:id="13"/>
+    </w:p>
+    <w:p>
+      <w:pPr>
+        <w:jc w:val="both"/>
+      </w:pPr>
+    </w:p>
+    <w:p>
+      <w:pPr>
+        <w:jc w:val="both"/>
+        <w:rPr>
+          <w:sz w:val="28"/>
+          <w:szCs w:val="28"/>
+        </w:rPr>
+      </w:pPr>
+      <w:r>
+        <w:rPr>
+          <w:sz w:val="28"/>
+          <w:szCs w:val="28"/>
+        </w:rPr>
+        <w:t xml:space="preserve">Esta </w:t>
+      </w:r>
+      <w:proofErr w:type="spellStart"/>
+      <w:r>
+        <w:rPr>
+          <w:sz w:val="28"/>
+          <w:szCs w:val="28"/>
+        </w:rPr>
+        <w:t>custom</w:t>
+      </w:r>
+      <w:proofErr w:type="spellEnd"/>
+      <w:r>
+        <w:rPr>
+          <w:sz w:val="28"/>
+          <w:szCs w:val="28"/>
+        </w:rPr>
+        <w:t xml:space="preserve"> </w:t>
+      </w:r>
+      <w:proofErr w:type="spellStart"/>
+      <w:r>
+        <w:rPr>
+          <w:sz w:val="28"/>
+          <w:szCs w:val="28"/>
+        </w:rPr>
+        <w:t>action</w:t>
+      </w:r>
+      <w:proofErr w:type="spellEnd"/>
+      <w:r>
+        <w:rPr>
+          <w:sz w:val="28"/>
+          <w:szCs w:val="28"/>
+        </w:rPr>
+        <w:t xml:space="preserve"> foi uma das primeiras criadas para testes, somente existem no </w:t>
+      </w:r>
+      <w:proofErr w:type="spellStart"/>
+      <w:r>
+        <w:rPr>
+          <w:sz w:val="28"/>
+          <w:szCs w:val="28"/>
+        </w:rPr>
+        <w:t>controller</w:t>
+      </w:r>
+      <w:proofErr w:type="spellEnd"/>
+      <w:r>
+        <w:rPr>
+          <w:sz w:val="28"/>
+          <w:szCs w:val="28"/>
+        </w:rPr>
+        <w:t xml:space="preserve"> tipo jogo, mostrando somente o tipo e não a descrição. Exemplo:</w:t>
       </w:r>
     </w:p>
     <w:p>
@@ -4147,7 +4503,7 @@
           <w:szCs w:val="32"/>
         </w:rPr>
       </w:pPr>
-      <w:bookmarkStart w:id="13" w:name="_Toc60495685"/>
+      <w:bookmarkStart w:id="14" w:name="_Toc60495685"/>
       <w:r>
         <w:rPr>
           <w:sz w:val="32"/>
@@ -4155,31 +4511,79 @@
         </w:rPr>
         <w:t>Top</w:t>
       </w:r>
-      <w:bookmarkEnd w:id="13"/>
-    </w:p>
-    <w:p>
-      <w:pPr>
-        <w:jc w:val="both"/>
-        <w:rPr>
-          <w:sz w:val="28"/>
-          <w:szCs w:val="28"/>
-        </w:rPr>
-      </w:pPr>
-    </w:p>
-    <w:p>
-      <w:pPr>
-        <w:jc w:val="both"/>
-        <w:rPr>
-          <w:sz w:val="28"/>
-          <w:szCs w:val="28"/>
-        </w:rPr>
-      </w:pPr>
-      <w:r>
-        <w:rPr>
-          <w:sz w:val="28"/>
-          <w:szCs w:val="28"/>
-        </w:rPr>
-        <w:t>Esta custom action existe somente no controller jogos, mostra os 5 jogos mais recentes ordenados por nome</w:t>
+      <w:bookmarkEnd w:id="14"/>
+    </w:p>
+    <w:p>
+      <w:pPr>
+        <w:jc w:val="both"/>
+        <w:rPr>
+          <w:sz w:val="28"/>
+          <w:szCs w:val="28"/>
+        </w:rPr>
+      </w:pPr>
+    </w:p>
+    <w:p>
+      <w:pPr>
+        <w:jc w:val="both"/>
+        <w:rPr>
+          <w:sz w:val="28"/>
+          <w:szCs w:val="28"/>
+        </w:rPr>
+      </w:pPr>
+      <w:r>
+        <w:rPr>
+          <w:sz w:val="28"/>
+          <w:szCs w:val="28"/>
+        </w:rPr>
+        <w:t xml:space="preserve">Esta </w:t>
+      </w:r>
+      <w:proofErr w:type="spellStart"/>
+      <w:r>
+        <w:rPr>
+          <w:sz w:val="28"/>
+          <w:szCs w:val="28"/>
+        </w:rPr>
+        <w:t>custom</w:t>
+      </w:r>
+      <w:proofErr w:type="spellEnd"/>
+      <w:r>
+        <w:rPr>
+          <w:sz w:val="28"/>
+          <w:szCs w:val="28"/>
+        </w:rPr>
+        <w:t xml:space="preserve"> </w:t>
+      </w:r>
+      <w:proofErr w:type="spellStart"/>
+      <w:r>
+        <w:rPr>
+          <w:sz w:val="28"/>
+          <w:szCs w:val="28"/>
+        </w:rPr>
+        <w:t>action</w:t>
+      </w:r>
+      <w:proofErr w:type="spellEnd"/>
+      <w:r>
+        <w:rPr>
+          <w:sz w:val="28"/>
+          <w:szCs w:val="28"/>
+        </w:rPr>
+        <w:t xml:space="preserve"> existe somente no </w:t>
+      </w:r>
+      <w:proofErr w:type="spellStart"/>
+      <w:r>
+        <w:rPr>
+          <w:sz w:val="28"/>
+          <w:szCs w:val="28"/>
+        </w:rPr>
+        <w:t>controller</w:t>
+      </w:r>
+      <w:proofErr w:type="spellEnd"/>
+      <w:r>
+        <w:rPr>
+          <w:sz w:val="28"/>
+          <w:szCs w:val="28"/>
+        </w:rPr>
+        <w:t xml:space="preserve"> jogos, mostra os 5 jogos mais recentes ordenados por nome</w:t>
       </w:r>
       <w:r>
         <w:rPr>
@@ -4238,7 +4642,7 @@
           <w:szCs w:val="32"/>
         </w:rPr>
       </w:pPr>
-      <w:bookmarkStart w:id="14" w:name="_Toc60495686"/>
+      <w:bookmarkStart w:id="15" w:name="_Toc60495686"/>
       <w:r>
         <w:rPr>
           <w:sz w:val="32"/>
@@ -4247,31 +4651,79 @@
         <w:lastRenderedPageBreak/>
         <w:t>Bot</w:t>
       </w:r>
-      <w:bookmarkEnd w:id="14"/>
-    </w:p>
-    <w:p>
-      <w:pPr>
-        <w:jc w:val="both"/>
-        <w:rPr>
-          <w:sz w:val="28"/>
-          <w:szCs w:val="28"/>
-        </w:rPr>
-      </w:pPr>
-    </w:p>
-    <w:p>
-      <w:pPr>
-        <w:jc w:val="both"/>
-        <w:rPr>
-          <w:sz w:val="28"/>
-          <w:szCs w:val="28"/>
-        </w:rPr>
-      </w:pPr>
-      <w:r>
-        <w:rPr>
-          <w:sz w:val="28"/>
-          <w:szCs w:val="28"/>
-        </w:rPr>
-        <w:t>Esta custom action existe somente no controller jogos, mostra os 5 jogos mais antigos ordenados por nome, podendo alterar a variável limite que está na própria função se for necessário mostrar mais conteúdos. Exemplo:</w:t>
+      <w:bookmarkEnd w:id="15"/>
+    </w:p>
+    <w:p>
+      <w:pPr>
+        <w:jc w:val="both"/>
+        <w:rPr>
+          <w:sz w:val="28"/>
+          <w:szCs w:val="28"/>
+        </w:rPr>
+      </w:pPr>
+    </w:p>
+    <w:p>
+      <w:pPr>
+        <w:jc w:val="both"/>
+        <w:rPr>
+          <w:sz w:val="28"/>
+          <w:szCs w:val="28"/>
+        </w:rPr>
+      </w:pPr>
+      <w:r>
+        <w:rPr>
+          <w:sz w:val="28"/>
+          <w:szCs w:val="28"/>
+        </w:rPr>
+        <w:t xml:space="preserve">Esta </w:t>
+      </w:r>
+      <w:proofErr w:type="spellStart"/>
+      <w:r>
+        <w:rPr>
+          <w:sz w:val="28"/>
+          <w:szCs w:val="28"/>
+        </w:rPr>
+        <w:t>custom</w:t>
+      </w:r>
+      <w:proofErr w:type="spellEnd"/>
+      <w:r>
+        <w:rPr>
+          <w:sz w:val="28"/>
+          <w:szCs w:val="28"/>
+        </w:rPr>
+        <w:t xml:space="preserve"> </w:t>
+      </w:r>
+      <w:proofErr w:type="spellStart"/>
+      <w:r>
+        <w:rPr>
+          <w:sz w:val="28"/>
+          <w:szCs w:val="28"/>
+        </w:rPr>
+        <w:t>action</w:t>
+      </w:r>
+      <w:proofErr w:type="spellEnd"/>
+      <w:r>
+        <w:rPr>
+          <w:sz w:val="28"/>
+          <w:szCs w:val="28"/>
+        </w:rPr>
+        <w:t xml:space="preserve"> existe somente no </w:t>
+      </w:r>
+      <w:proofErr w:type="spellStart"/>
+      <w:r>
+        <w:rPr>
+          <w:sz w:val="28"/>
+          <w:szCs w:val="28"/>
+        </w:rPr>
+        <w:t>controller</w:t>
+      </w:r>
+      <w:proofErr w:type="spellEnd"/>
+      <w:r>
+        <w:rPr>
+          <w:sz w:val="28"/>
+          <w:szCs w:val="28"/>
+        </w:rPr>
+        <w:t xml:space="preserve"> jogos, mostra os 5 jogos mais antigos ordenados por nome, podendo alterar a variável limite que está na própria função se for necessário mostrar mais conteúdos. Exemplo:</w:t>
       </w:r>
     </w:p>
     <w:p>
@@ -4318,7 +4770,7 @@
           <w:lang w:val="en-US"/>
         </w:rPr>
       </w:pPr>
-      <w:bookmarkStart w:id="15" w:name="_Toc60495687"/>
+      <w:bookmarkStart w:id="16" w:name="_Toc60495687"/>
       <w:r>
         <w:rPr>
           <w:sz w:val="32"/>
@@ -4343,7 +4795,7 @@
         </w:rPr>
         <w:t>eview</w:t>
       </w:r>
-      <w:bookmarkEnd w:id="15"/>
+      <w:bookmarkEnd w:id="16"/>
     </w:p>
     <w:p>
       <w:pPr>
@@ -4368,7 +4820,71 @@
           <w:sz w:val="28"/>
           <w:szCs w:val="28"/>
         </w:rPr>
-        <w:t>Esta custom action existe somente no controller jogos, mostra a review com maior classificação de um determinado jogo. Exemplo:</w:t>
+        <w:t xml:space="preserve">Esta </w:t>
+      </w:r>
+      <w:proofErr w:type="spellStart"/>
+      <w:r>
+        <w:rPr>
+          <w:sz w:val="28"/>
+          <w:szCs w:val="28"/>
+        </w:rPr>
+        <w:t>custom</w:t>
+      </w:r>
+      <w:proofErr w:type="spellEnd"/>
+      <w:r>
+        <w:rPr>
+          <w:sz w:val="28"/>
+          <w:szCs w:val="28"/>
+        </w:rPr>
+        <w:t xml:space="preserve"> </w:t>
+      </w:r>
+      <w:proofErr w:type="spellStart"/>
+      <w:r>
+        <w:rPr>
+          <w:sz w:val="28"/>
+          <w:szCs w:val="28"/>
+        </w:rPr>
+        <w:t>action</w:t>
+      </w:r>
+      <w:proofErr w:type="spellEnd"/>
+      <w:r>
+        <w:rPr>
+          <w:sz w:val="28"/>
+          <w:szCs w:val="28"/>
+        </w:rPr>
+        <w:t xml:space="preserve"> existe somente no </w:t>
+      </w:r>
+      <w:proofErr w:type="spellStart"/>
+      <w:r>
+        <w:rPr>
+          <w:sz w:val="28"/>
+          <w:szCs w:val="28"/>
+        </w:rPr>
+        <w:t>controller</w:t>
+      </w:r>
+      <w:proofErr w:type="spellEnd"/>
+      <w:r>
+        <w:rPr>
+          <w:sz w:val="28"/>
+          <w:szCs w:val="28"/>
+        </w:rPr>
+        <w:t xml:space="preserve"> jogos, mostra a </w:t>
+      </w:r>
+      <w:proofErr w:type="spellStart"/>
+      <w:r>
+        <w:rPr>
+          <w:sz w:val="28"/>
+          <w:szCs w:val="28"/>
+        </w:rPr>
+        <w:t>review</w:t>
+      </w:r>
+      <w:proofErr w:type="spellEnd"/>
+      <w:r>
+        <w:rPr>
+          <w:sz w:val="28"/>
+          <w:szCs w:val="28"/>
+        </w:rPr>
+        <w:t xml:space="preserve"> com maior classificação de um determinado jogo. Exemplo:</w:t>
       </w:r>
     </w:p>
     <w:p>
@@ -4413,7 +4929,7 @@
           <w:szCs w:val="32"/>
         </w:rPr>
       </w:pPr>
-      <w:bookmarkStart w:id="16" w:name="_Toc60495688"/>
+      <w:bookmarkStart w:id="17" w:name="_Toc60495688"/>
       <w:r>
         <w:rPr>
           <w:sz w:val="32"/>
@@ -4428,31 +4944,79 @@
         </w:rPr>
         <w:t>comentário</w:t>
       </w:r>
-      <w:bookmarkEnd w:id="16"/>
-    </w:p>
-    <w:p>
-      <w:pPr>
-        <w:jc w:val="both"/>
-        <w:rPr>
-          <w:sz w:val="28"/>
-          <w:szCs w:val="28"/>
-        </w:rPr>
-      </w:pPr>
-    </w:p>
-    <w:p>
-      <w:pPr>
-        <w:jc w:val="both"/>
-        <w:rPr>
-          <w:sz w:val="28"/>
-          <w:szCs w:val="28"/>
-        </w:rPr>
-      </w:pPr>
-      <w:r>
-        <w:rPr>
-          <w:sz w:val="28"/>
-          <w:szCs w:val="28"/>
-        </w:rPr>
-        <w:t xml:space="preserve">Esta custom action existe somente no controller jogos, mostra </w:t>
+      <w:bookmarkEnd w:id="17"/>
+    </w:p>
+    <w:p>
+      <w:pPr>
+        <w:jc w:val="both"/>
+        <w:rPr>
+          <w:sz w:val="28"/>
+          <w:szCs w:val="28"/>
+        </w:rPr>
+      </w:pPr>
+    </w:p>
+    <w:p>
+      <w:pPr>
+        <w:jc w:val="both"/>
+        <w:rPr>
+          <w:sz w:val="28"/>
+          <w:szCs w:val="28"/>
+        </w:rPr>
+      </w:pPr>
+      <w:r>
+        <w:rPr>
+          <w:sz w:val="28"/>
+          <w:szCs w:val="28"/>
+        </w:rPr>
+        <w:t xml:space="preserve">Esta </w:t>
+      </w:r>
+      <w:proofErr w:type="spellStart"/>
+      <w:r>
+        <w:rPr>
+          <w:sz w:val="28"/>
+          <w:szCs w:val="28"/>
+        </w:rPr>
+        <w:t>custom</w:t>
+      </w:r>
+      <w:proofErr w:type="spellEnd"/>
+      <w:r>
+        <w:rPr>
+          <w:sz w:val="28"/>
+          <w:szCs w:val="28"/>
+        </w:rPr>
+        <w:t xml:space="preserve"> </w:t>
+      </w:r>
+      <w:proofErr w:type="spellStart"/>
+      <w:r>
+        <w:rPr>
+          <w:sz w:val="28"/>
+          <w:szCs w:val="28"/>
+        </w:rPr>
+        <w:t>action</w:t>
+      </w:r>
+      <w:proofErr w:type="spellEnd"/>
+      <w:r>
+        <w:rPr>
+          <w:sz w:val="28"/>
+          <w:szCs w:val="28"/>
+        </w:rPr>
+        <w:t xml:space="preserve"> existe somente no </w:t>
+      </w:r>
+      <w:proofErr w:type="spellStart"/>
+      <w:r>
+        <w:rPr>
+          <w:sz w:val="28"/>
+          <w:szCs w:val="28"/>
+        </w:rPr>
+        <w:t>controller</w:t>
+      </w:r>
+      <w:proofErr w:type="spellEnd"/>
+      <w:r>
+        <w:rPr>
+          <w:sz w:val="28"/>
+          <w:szCs w:val="28"/>
+        </w:rPr>
+        <w:t xml:space="preserve"> jogos, mostra </w:t>
       </w:r>
       <w:r>
         <w:rPr>
@@ -4487,8 +5051,17 @@
           <w:sz w:val="28"/>
           <w:szCs w:val="28"/>
         </w:rPr>
-        <w:t>total de likes</w:t>
-      </w:r>
+        <w:t xml:space="preserve">total de </w:t>
+      </w:r>
+      <w:proofErr w:type="spellStart"/>
+      <w:r>
+        <w:rPr>
+          <w:sz w:val="28"/>
+          <w:szCs w:val="28"/>
+        </w:rPr>
+        <w:t>likes</w:t>
+      </w:r>
+      <w:proofErr w:type="spellEnd"/>
       <w:r>
         <w:rPr>
           <w:sz w:val="28"/>
@@ -4539,7 +5112,8 @@
           <w:szCs w:val="32"/>
         </w:rPr>
       </w:pPr>
-      <w:bookmarkStart w:id="17" w:name="_Toc60495689"/>
+      <w:bookmarkStart w:id="18" w:name="_Toc60495689"/>
+      <w:proofErr w:type="spellStart"/>
       <w:r>
         <w:rPr>
           <w:sz w:val="32"/>
@@ -4547,6 +5121,7 @@
         </w:rPr>
         <w:t>Dataasc</w:t>
       </w:r>
+      <w:proofErr w:type="spellEnd"/>
       <w:r>
         <w:rPr>
           <w:sz w:val="32"/>
@@ -4554,6 +5129,7 @@
         </w:rPr>
         <w:t xml:space="preserve">, </w:t>
       </w:r>
+      <w:proofErr w:type="spellStart"/>
       <w:r>
         <w:rPr>
           <w:sz w:val="32"/>
@@ -4561,6 +5137,7 @@
         </w:rPr>
         <w:t>Datadesc</w:t>
       </w:r>
+      <w:proofErr w:type="spellEnd"/>
       <w:r>
         <w:rPr>
           <w:sz w:val="32"/>
@@ -4568,6 +5145,7 @@
         </w:rPr>
         <w:t xml:space="preserve">, </w:t>
       </w:r>
+      <w:proofErr w:type="spellStart"/>
       <w:r>
         <w:rPr>
           <w:sz w:val="32"/>
@@ -4575,6 +5153,7 @@
         </w:rPr>
         <w:t>Nomeasc</w:t>
       </w:r>
+      <w:proofErr w:type="spellEnd"/>
       <w:r>
         <w:rPr>
           <w:sz w:val="32"/>
@@ -4582,6 +5161,7 @@
         </w:rPr>
         <w:t xml:space="preserve">, </w:t>
       </w:r>
+      <w:proofErr w:type="spellStart"/>
       <w:r>
         <w:rPr>
           <w:sz w:val="32"/>
@@ -4589,27 +5169,76 @@
         </w:rPr>
         <w:t>Nomedesc</w:t>
       </w:r>
-      <w:bookmarkEnd w:id="17"/>
-    </w:p>
-    <w:p>
-      <w:pPr>
-        <w:jc w:val="both"/>
-      </w:pPr>
-    </w:p>
-    <w:p>
-      <w:pPr>
-        <w:jc w:val="both"/>
-        <w:rPr>
-          <w:sz w:val="28"/>
-          <w:szCs w:val="28"/>
-        </w:rPr>
-      </w:pPr>
-      <w:r>
-        <w:rPr>
-          <w:sz w:val="28"/>
-          <w:szCs w:val="28"/>
-        </w:rPr>
-        <w:t>Estas custom actions foram criadas para podermos criar e listar de diferentes maneiras os jogos, é um motor de pesquisa usado somente no controller jogos.</w:t>
+      <w:bookmarkEnd w:id="18"/>
+      <w:proofErr w:type="spellEnd"/>
+    </w:p>
+    <w:p>
+      <w:pPr>
+        <w:jc w:val="both"/>
+      </w:pPr>
+    </w:p>
+    <w:p>
+      <w:pPr>
+        <w:jc w:val="both"/>
+        <w:rPr>
+          <w:sz w:val="28"/>
+          <w:szCs w:val="28"/>
+        </w:rPr>
+      </w:pPr>
+      <w:r>
+        <w:rPr>
+          <w:sz w:val="28"/>
+          <w:szCs w:val="28"/>
+        </w:rPr>
+        <w:t xml:space="preserve">Estas </w:t>
+      </w:r>
+      <w:proofErr w:type="spellStart"/>
+      <w:r>
+        <w:rPr>
+          <w:sz w:val="28"/>
+          <w:szCs w:val="28"/>
+        </w:rPr>
+        <w:t>custom</w:t>
+      </w:r>
+      <w:proofErr w:type="spellEnd"/>
+      <w:r>
+        <w:rPr>
+          <w:sz w:val="28"/>
+          <w:szCs w:val="28"/>
+        </w:rPr>
+        <w:t xml:space="preserve"> </w:t>
+      </w:r>
+      <w:proofErr w:type="spellStart"/>
+      <w:r>
+        <w:rPr>
+          <w:sz w:val="28"/>
+          <w:szCs w:val="28"/>
+        </w:rPr>
+        <w:t>actions</w:t>
+      </w:r>
+      <w:proofErr w:type="spellEnd"/>
+      <w:r>
+        <w:rPr>
+          <w:sz w:val="28"/>
+          <w:szCs w:val="28"/>
+        </w:rPr>
+        <w:t xml:space="preserve"> foram criadas para podermos criar e listar de diferentes maneiras os jogos, é um motor de pesquisa usado somente no </w:t>
+      </w:r>
+      <w:proofErr w:type="spellStart"/>
+      <w:r>
+        <w:rPr>
+          <w:sz w:val="28"/>
+          <w:szCs w:val="28"/>
+        </w:rPr>
+        <w:t>controller</w:t>
+      </w:r>
+      <w:proofErr w:type="spellEnd"/>
+      <w:r>
+        <w:rPr>
+          <w:sz w:val="28"/>
+          <w:szCs w:val="28"/>
+        </w:rPr>
+        <w:t xml:space="preserve"> jogos.</w:t>
       </w:r>
       <w:r>
         <w:rPr>
@@ -4720,12 +5349,12 @@
         <w:pStyle w:val="Ttulo1"/>
         <w:jc w:val="both"/>
       </w:pPr>
-      <w:bookmarkStart w:id="18" w:name="_Toc60495690"/>
+      <w:bookmarkStart w:id="19" w:name="_Toc60495690"/>
       <w:r>
         <w:lastRenderedPageBreak/>
         <w:t>Tipos de acesso</w:t>
       </w:r>
-      <w:bookmarkEnd w:id="18"/>
+      <w:bookmarkEnd w:id="19"/>
     </w:p>
     <w:p>
       <w:pPr>
@@ -4756,7 +5385,23 @@
           <w:sz w:val="28"/>
           <w:szCs w:val="28"/>
         </w:rPr>
-        <w:t>emos 2 tipos de acesso, acesso com tokens e o acesso através de login.</w:t>
+        <w:t xml:space="preserve">emos 2 tipos de acesso, acesso com </w:t>
+      </w:r>
+      <w:proofErr w:type="spellStart"/>
+      <w:r>
+        <w:rPr>
+          <w:sz w:val="28"/>
+          <w:szCs w:val="28"/>
+        </w:rPr>
+        <w:t>tokens</w:t>
+      </w:r>
+      <w:proofErr w:type="spellEnd"/>
+      <w:r>
+        <w:rPr>
+          <w:sz w:val="28"/>
+          <w:szCs w:val="28"/>
+        </w:rPr>
+        <w:t xml:space="preserve"> e o acesso através de login.</w:t>
       </w:r>
     </w:p>
     <w:p>
@@ -4777,39 +5422,57 @@
           <w:szCs w:val="32"/>
         </w:rPr>
       </w:pPr>
-      <w:bookmarkStart w:id="19" w:name="_Toc60495691"/>
+      <w:bookmarkStart w:id="20" w:name="_Toc60495691"/>
       <w:r>
         <w:rPr>
           <w:sz w:val="32"/>
           <w:szCs w:val="32"/>
         </w:rPr>
-        <w:t>Com tokens</w:t>
-      </w:r>
-      <w:bookmarkEnd w:id="19"/>
-    </w:p>
-    <w:p>
-      <w:pPr>
-        <w:jc w:val="both"/>
-        <w:rPr>
-          <w:sz w:val="28"/>
-          <w:szCs w:val="28"/>
-        </w:rPr>
-      </w:pPr>
-    </w:p>
-    <w:p>
-      <w:pPr>
-        <w:jc w:val="both"/>
-        <w:rPr>
-          <w:sz w:val="28"/>
-          <w:szCs w:val="28"/>
-        </w:rPr>
-      </w:pPr>
-      <w:r>
-        <w:rPr>
-          <w:sz w:val="28"/>
-          <w:szCs w:val="28"/>
-        </w:rPr>
-        <w:t>Admin:</w:t>
+        <w:t xml:space="preserve">Com </w:t>
+      </w:r>
+      <w:proofErr w:type="spellStart"/>
+      <w:r>
+        <w:rPr>
+          <w:sz w:val="32"/>
+          <w:szCs w:val="32"/>
+        </w:rPr>
+        <w:t>tokens</w:t>
+      </w:r>
+      <w:bookmarkEnd w:id="20"/>
+      <w:proofErr w:type="spellEnd"/>
+    </w:p>
+    <w:p>
+      <w:pPr>
+        <w:jc w:val="both"/>
+        <w:rPr>
+          <w:sz w:val="28"/>
+          <w:szCs w:val="28"/>
+        </w:rPr>
+      </w:pPr>
+    </w:p>
+    <w:p>
+      <w:pPr>
+        <w:jc w:val="both"/>
+        <w:rPr>
+          <w:sz w:val="28"/>
+          <w:szCs w:val="28"/>
+        </w:rPr>
+      </w:pPr>
+      <w:proofErr w:type="spellStart"/>
+      <w:r>
+        <w:rPr>
+          <w:sz w:val="28"/>
+          <w:szCs w:val="28"/>
+        </w:rPr>
+        <w:t>Admin</w:t>
+      </w:r>
+      <w:proofErr w:type="spellEnd"/>
+      <w:r>
+        <w:rPr>
+          <w:sz w:val="28"/>
+          <w:szCs w:val="28"/>
+        </w:rPr>
+        <w:t>:</w:t>
       </w:r>
     </w:p>
     <w:p>
@@ -4928,7 +5591,43 @@
           <w:szCs w:val="28"/>
           <w:shd w:val="clear" w:color="auto" w:fill="FFFFFF"/>
         </w:rPr>
-        <w:t>Sem tokens (no google chrome)</w:t>
+        <w:t xml:space="preserve">Sem </w:t>
+      </w:r>
+      <w:proofErr w:type="spellStart"/>
+      <w:r>
+        <w:rPr>
+          <w:sz w:val="28"/>
+          <w:szCs w:val="28"/>
+          <w:shd w:val="clear" w:color="auto" w:fill="FFFFFF"/>
+        </w:rPr>
+        <w:t>tokens</w:t>
+      </w:r>
+      <w:proofErr w:type="spellEnd"/>
+      <w:r>
+        <w:rPr>
+          <w:sz w:val="28"/>
+          <w:szCs w:val="28"/>
+          <w:shd w:val="clear" w:color="auto" w:fill="FFFFFF"/>
+        </w:rPr>
+        <w:t xml:space="preserve"> (no google </w:t>
+      </w:r>
+      <w:proofErr w:type="spellStart"/>
+      <w:r>
+        <w:rPr>
+          <w:sz w:val="28"/>
+          <w:szCs w:val="28"/>
+          <w:shd w:val="clear" w:color="auto" w:fill="FFFFFF"/>
+        </w:rPr>
+        <w:t>chrome</w:t>
+      </w:r>
+      <w:proofErr w:type="spellEnd"/>
+      <w:r>
+        <w:rPr>
+          <w:sz w:val="28"/>
+          <w:szCs w:val="28"/>
+          <w:shd w:val="clear" w:color="auto" w:fill="FFFFFF"/>
+        </w:rPr>
+        <w:t>)</w:t>
       </w:r>
     </w:p>
     <w:p>
@@ -5098,36 +5797,70 @@
         <w:pStyle w:val="Ttulo1"/>
         <w:jc w:val="both"/>
       </w:pPr>
-      <w:bookmarkStart w:id="20" w:name="_Toc60495692"/>
+      <w:bookmarkStart w:id="21" w:name="_Toc60495692"/>
+      <w:proofErr w:type="spellStart"/>
       <w:r>
         <w:lastRenderedPageBreak/>
         <w:t>Messaging</w:t>
       </w:r>
-      <w:bookmarkEnd w:id="20"/>
-    </w:p>
-    <w:p>
-      <w:pPr>
-        <w:jc w:val="both"/>
-        <w:rPr>
-          <w:sz w:val="28"/>
-          <w:szCs w:val="28"/>
-        </w:rPr>
-      </w:pPr>
-    </w:p>
-    <w:p>
-      <w:pPr>
-        <w:jc w:val="both"/>
-        <w:rPr>
-          <w:sz w:val="28"/>
-          <w:szCs w:val="28"/>
-        </w:rPr>
-      </w:pPr>
-      <w:r>
-        <w:rPr>
-          <w:sz w:val="28"/>
-          <w:szCs w:val="28"/>
-        </w:rPr>
-        <w:t>Na nossa API temos apenas notificações das funções CRUD, mais detalhadamente o create, update, delete.</w:t>
+      <w:bookmarkEnd w:id="21"/>
+      <w:proofErr w:type="spellEnd"/>
+    </w:p>
+    <w:p>
+      <w:pPr>
+        <w:jc w:val="both"/>
+        <w:rPr>
+          <w:sz w:val="28"/>
+          <w:szCs w:val="28"/>
+        </w:rPr>
+      </w:pPr>
+    </w:p>
+    <w:p>
+      <w:pPr>
+        <w:jc w:val="both"/>
+        <w:rPr>
+          <w:sz w:val="28"/>
+          <w:szCs w:val="28"/>
+        </w:rPr>
+      </w:pPr>
+      <w:r>
+        <w:rPr>
+          <w:sz w:val="28"/>
+          <w:szCs w:val="28"/>
+        </w:rPr>
+        <w:t xml:space="preserve">Na nossa API temos apenas notificações das funções CRUD, mais detalhadamente o </w:t>
+      </w:r>
+      <w:proofErr w:type="spellStart"/>
+      <w:r>
+        <w:rPr>
+          <w:sz w:val="28"/>
+          <w:szCs w:val="28"/>
+        </w:rPr>
+        <w:t>create</w:t>
+      </w:r>
+      <w:proofErr w:type="spellEnd"/>
+      <w:r>
+        <w:rPr>
+          <w:sz w:val="28"/>
+          <w:szCs w:val="28"/>
+        </w:rPr>
+        <w:t xml:space="preserve">, </w:t>
+      </w:r>
+      <w:proofErr w:type="spellStart"/>
+      <w:r>
+        <w:rPr>
+          <w:sz w:val="28"/>
+          <w:szCs w:val="28"/>
+        </w:rPr>
+        <w:t>update</w:t>
+      </w:r>
+      <w:proofErr w:type="spellEnd"/>
+      <w:r>
+        <w:rPr>
+          <w:sz w:val="28"/>
+          <w:szCs w:val="28"/>
+        </w:rPr>
+        <w:t>, delete.</w:t>
       </w:r>
     </w:p>
     <w:p>
@@ -5167,14 +5900,78 @@
           <w:szCs w:val="28"/>
         </w:rPr>
         <w:lastRenderedPageBreak/>
-        <w:t>Estas funções são apresentadas através da função com nome de FazPublish, sendo esta chamada somente depois de um artigo ser introduzido, atualizado ou eliminado da tabela.</w:t>
-      </w:r>
-      <w:r>
-        <w:rPr>
-          <w:sz w:val="28"/>
-          <w:szCs w:val="28"/>
-        </w:rPr>
-        <w:t xml:space="preserve"> Para conseguirmos executar estas notificações utilizamos as funções predefinidas afterSave e afterDelete sendo que tivemos que as definir por razões desconhecidas</w:t>
+        <w:t xml:space="preserve">Estas funções são apresentadas através da função com nome de </w:t>
+      </w:r>
+      <w:proofErr w:type="spellStart"/>
+      <w:r>
+        <w:rPr>
+          <w:sz w:val="28"/>
+          <w:szCs w:val="28"/>
+        </w:rPr>
+        <w:t>FazPublish</w:t>
+      </w:r>
+      <w:proofErr w:type="spellEnd"/>
+      <w:r>
+        <w:rPr>
+          <w:sz w:val="28"/>
+          <w:szCs w:val="28"/>
+        </w:rPr>
+        <w:t>, sendo esta chamada somente depois de um artigo ser introduzido, atualizado ou eliminado da tabela.</w:t>
+      </w:r>
+      <w:r>
+        <w:rPr>
+          <w:sz w:val="28"/>
+          <w:szCs w:val="28"/>
+        </w:rPr>
+        <w:t xml:space="preserve"> Para conseguirmos executar estas notificações utilizamos as funções predefinidas </w:t>
+      </w:r>
+      <w:proofErr w:type="spellStart"/>
+      <w:r>
+        <w:rPr>
+          <w:sz w:val="28"/>
+          <w:szCs w:val="28"/>
+        </w:rPr>
+        <w:t>afterSave</w:t>
+      </w:r>
+      <w:proofErr w:type="spellEnd"/>
+      <w:r>
+        <w:rPr>
+          <w:sz w:val="28"/>
+          <w:szCs w:val="28"/>
+        </w:rPr>
+        <w:t xml:space="preserve"> e </w:t>
+      </w:r>
+      <w:proofErr w:type="spellStart"/>
+      <w:r>
+        <w:rPr>
+          <w:sz w:val="28"/>
+          <w:szCs w:val="28"/>
+        </w:rPr>
+        <w:t>afterDelete</w:t>
+      </w:r>
+      <w:proofErr w:type="spellEnd"/>
+      <w:r>
+        <w:rPr>
+          <w:sz w:val="28"/>
+          <w:szCs w:val="28"/>
+        </w:rPr>
+        <w:t xml:space="preserve"> sendo que tivemos </w:t>
+      </w:r>
+      <w:proofErr w:type="gramStart"/>
+      <w:r>
+        <w:rPr>
+          <w:sz w:val="28"/>
+          <w:szCs w:val="28"/>
+        </w:rPr>
+        <w:t>que</w:t>
+      </w:r>
+      <w:proofErr w:type="gramEnd"/>
+      <w:r>
+        <w:rPr>
+          <w:sz w:val="28"/>
+          <w:szCs w:val="28"/>
+        </w:rPr>
+        <w:t xml:space="preserve"> as definir por razões desconhecidas</w:t>
       </w:r>
       <w:r>
         <w:rPr>
@@ -5197,13 +5994,63 @@
           <w:szCs w:val="28"/>
         </w:rPr>
       </w:pPr>
-      <w:r>
-        <w:rPr>
-          <w:sz w:val="28"/>
-          <w:szCs w:val="28"/>
-        </w:rPr>
-        <w:t>vendor/yiisoft/yii2/rest/ActiveController</w:t>
-      </w:r>
+      <w:proofErr w:type="spellStart"/>
+      <w:r>
+        <w:rPr>
+          <w:sz w:val="28"/>
+          <w:szCs w:val="28"/>
+        </w:rPr>
+        <w:t>vendor</w:t>
+      </w:r>
+      <w:proofErr w:type="spellEnd"/>
+      <w:r>
+        <w:rPr>
+          <w:sz w:val="28"/>
+          <w:szCs w:val="28"/>
+        </w:rPr>
+        <w:t>/</w:t>
+      </w:r>
+      <w:proofErr w:type="spellStart"/>
+      <w:r>
+        <w:rPr>
+          <w:sz w:val="28"/>
+          <w:szCs w:val="28"/>
+        </w:rPr>
+        <w:t>yiisoft</w:t>
+      </w:r>
+      <w:proofErr w:type="spellEnd"/>
+      <w:r>
+        <w:rPr>
+          <w:sz w:val="28"/>
+          <w:szCs w:val="28"/>
+        </w:rPr>
+        <w:t>/yii2/</w:t>
+      </w:r>
+      <w:proofErr w:type="spellStart"/>
+      <w:r>
+        <w:rPr>
+          <w:sz w:val="28"/>
+          <w:szCs w:val="28"/>
+        </w:rPr>
+        <w:t>rest</w:t>
+      </w:r>
+      <w:proofErr w:type="spellEnd"/>
+      <w:r>
+        <w:rPr>
+          <w:sz w:val="28"/>
+          <w:szCs w:val="28"/>
+        </w:rPr>
+        <w:t>/</w:t>
+      </w:r>
+      <w:proofErr w:type="spellStart"/>
+      <w:r>
+        <w:rPr>
+          <w:sz w:val="28"/>
+          <w:szCs w:val="28"/>
+        </w:rPr>
+        <w:t>ActiveController</w:t>
+      </w:r>
+      <w:proofErr w:type="spellEnd"/>
     </w:p>
     <w:p>
       <w:pPr>
@@ -5371,7 +6218,16 @@
           <w:sz w:val="28"/>
           <w:szCs w:val="28"/>
         </w:rPr>
-        <w:t>Acrescentamos o after</w:t>
+        <w:t xml:space="preserve">Acrescentamos o </w:t>
+      </w:r>
+      <w:proofErr w:type="spellStart"/>
+      <w:proofErr w:type="gramStart"/>
+      <w:r>
+        <w:rPr>
+          <w:sz w:val="28"/>
+          <w:szCs w:val="28"/>
+        </w:rPr>
+        <w:t>after</w:t>
       </w:r>
       <w:r>
         <w:rPr>
@@ -5387,6 +6243,38 @@
         </w:rPr>
         <w:t>ave</w:t>
       </w:r>
+      <w:proofErr w:type="spellEnd"/>
+      <w:r>
+        <w:rPr>
+          <w:sz w:val="28"/>
+          <w:szCs w:val="28"/>
+        </w:rPr>
+        <w:t>(</w:t>
+      </w:r>
+      <w:proofErr w:type="gramEnd"/>
+      <w:r>
+        <w:rPr>
+          <w:sz w:val="28"/>
+          <w:szCs w:val="28"/>
+        </w:rPr>
+        <w:t>)</w:t>
+      </w:r>
+      <w:r>
+        <w:rPr>
+          <w:sz w:val="28"/>
+          <w:szCs w:val="28"/>
+        </w:rPr>
+        <w:t xml:space="preserve"> e </w:t>
+      </w:r>
+      <w:proofErr w:type="spellStart"/>
+      <w:r>
+        <w:rPr>
+          <w:sz w:val="28"/>
+          <w:szCs w:val="28"/>
+        </w:rPr>
+        <w:t>afterDelete</w:t>
+      </w:r>
+      <w:proofErr w:type="spellEnd"/>
       <w:r>
         <w:rPr>
           <w:sz w:val="28"/>
@@ -5399,20 +6287,6 @@
           <w:sz w:val="28"/>
           <w:szCs w:val="28"/>
         </w:rPr>
-        <w:t xml:space="preserve"> e afterDelete</w:t>
-      </w:r>
-      <w:r>
-        <w:rPr>
-          <w:sz w:val="28"/>
-          <w:szCs w:val="28"/>
-        </w:rPr>
-        <w:t>()</w:t>
-      </w:r>
-      <w:r>
-        <w:rPr>
-          <w:sz w:val="28"/>
-          <w:szCs w:val="28"/>
-        </w:rPr>
         <w:t xml:space="preserve"> n</w:t>
       </w:r>
       <w:r>
@@ -5448,7 +6322,23 @@
           <w:sz w:val="28"/>
           <w:szCs w:val="28"/>
         </w:rPr>
-        <w:t xml:space="preserve"> actions para obrigar a correr o código pela ordem que é mostrada.</w:t>
+        <w:t xml:space="preserve"> </w:t>
+      </w:r>
+      <w:proofErr w:type="spellStart"/>
+      <w:r>
+        <w:rPr>
+          <w:sz w:val="28"/>
+          <w:szCs w:val="28"/>
+        </w:rPr>
+        <w:t>actions</w:t>
+      </w:r>
+      <w:proofErr w:type="spellEnd"/>
+      <w:r>
+        <w:rPr>
+          <w:sz w:val="28"/>
+          <w:szCs w:val="28"/>
+        </w:rPr>
+        <w:t xml:space="preserve"> para obrigar a correr o código pela ordem que é mostrada.</w:t>
       </w:r>
     </w:p>
     <w:p>
@@ -5503,26 +6393,100 @@
           <w:szCs w:val="28"/>
           <w:lang w:val="en-US"/>
         </w:rPr>
-        <w:t>vendor/yiisoft/yii2/rest/CreateAction e vendor/yiisoft/yii2/rest/DeleteAction</w:t>
-      </w:r>
-    </w:p>
-    <w:p>
-      <w:pPr>
-        <w:jc w:val="both"/>
+        <w:t>vendor/</w:t>
+      </w:r>
+      <w:proofErr w:type="spellStart"/>
+      <w:r>
         <w:rPr>
           <w:sz w:val="28"/>
           <w:szCs w:val="28"/>
           <w:lang w:val="en-US"/>
         </w:rPr>
-      </w:pPr>
+        <w:t>yiisoft</w:t>
+      </w:r>
+      <w:proofErr w:type="spellEnd"/>
       <w:r>
         <w:rPr>
           <w:sz w:val="28"/>
           <w:szCs w:val="28"/>
           <w:lang w:val="en-US"/>
         </w:rPr>
-        <w:t>Antes CreateAction</w:t>
-      </w:r>
+        <w:t>/yii2/rest/</w:t>
+      </w:r>
+      <w:proofErr w:type="spellStart"/>
+      <w:r>
+        <w:rPr>
+          <w:sz w:val="28"/>
+          <w:szCs w:val="28"/>
+          <w:lang w:val="en-US"/>
+        </w:rPr>
+        <w:t>CreateAction</w:t>
+      </w:r>
+      <w:proofErr w:type="spellEnd"/>
+      <w:r>
+        <w:rPr>
+          <w:sz w:val="28"/>
+          <w:szCs w:val="28"/>
+          <w:lang w:val="en-US"/>
+        </w:rPr>
+        <w:t xml:space="preserve"> e vendor/</w:t>
+      </w:r>
+      <w:proofErr w:type="spellStart"/>
+      <w:r>
+        <w:rPr>
+          <w:sz w:val="28"/>
+          <w:szCs w:val="28"/>
+          <w:lang w:val="en-US"/>
+        </w:rPr>
+        <w:t>yiisoft</w:t>
+      </w:r>
+      <w:proofErr w:type="spellEnd"/>
+      <w:r>
+        <w:rPr>
+          <w:sz w:val="28"/>
+          <w:szCs w:val="28"/>
+          <w:lang w:val="en-US"/>
+        </w:rPr>
+        <w:t>/yii2/rest/</w:t>
+      </w:r>
+      <w:proofErr w:type="spellStart"/>
+      <w:r>
+        <w:rPr>
+          <w:sz w:val="28"/>
+          <w:szCs w:val="28"/>
+          <w:lang w:val="en-US"/>
+        </w:rPr>
+        <w:t>DeleteAction</w:t>
+      </w:r>
+      <w:proofErr w:type="spellEnd"/>
+    </w:p>
+    <w:p>
+      <w:pPr>
+        <w:jc w:val="both"/>
+        <w:rPr>
+          <w:sz w:val="28"/>
+          <w:szCs w:val="28"/>
+          <w:lang w:val="en-US"/>
+        </w:rPr>
+      </w:pPr>
+      <w:r>
+        <w:rPr>
+          <w:sz w:val="28"/>
+          <w:szCs w:val="28"/>
+          <w:lang w:val="en-US"/>
+        </w:rPr>
+        <w:t xml:space="preserve">Antes </w:t>
+      </w:r>
+      <w:proofErr w:type="spellStart"/>
+      <w:r>
+        <w:rPr>
+          <w:sz w:val="28"/>
+          <w:szCs w:val="28"/>
+          <w:lang w:val="en-US"/>
+        </w:rPr>
+        <w:t>CreateAction</w:t>
+      </w:r>
+      <w:proofErr w:type="spellEnd"/>
     </w:p>
     <w:p>
       <w:pPr>
@@ -5590,8 +6554,17 @@
           <w:sz w:val="28"/>
           <w:szCs w:val="28"/>
         </w:rPr>
-        <w:t>Antes DeleteAction</w:t>
-      </w:r>
+        <w:t xml:space="preserve">Antes </w:t>
+      </w:r>
+      <w:proofErr w:type="spellStart"/>
+      <w:r>
+        <w:rPr>
+          <w:sz w:val="28"/>
+          <w:szCs w:val="28"/>
+        </w:rPr>
+        <w:t>DeleteAction</w:t>
+      </w:r>
+      <w:proofErr w:type="spellEnd"/>
     </w:p>
     <w:p>
       <w:pPr>
@@ -5674,8 +6647,17 @@
           <w:szCs w:val="28"/>
         </w:rPr>
         <w:lastRenderedPageBreak/>
-        <w:t>Depois CreateAction</w:t>
-      </w:r>
+        <w:t xml:space="preserve">Depois </w:t>
+      </w:r>
+      <w:proofErr w:type="spellStart"/>
+      <w:r>
+        <w:rPr>
+          <w:sz w:val="28"/>
+          <w:szCs w:val="28"/>
+        </w:rPr>
+        <w:t>CreateAction</w:t>
+      </w:r>
+      <w:proofErr w:type="spellEnd"/>
     </w:p>
     <w:p>
       <w:pPr>
@@ -5741,8 +6723,17 @@
           <w:sz w:val="28"/>
           <w:szCs w:val="28"/>
         </w:rPr>
-        <w:t>Depois DeleteAction</w:t>
-      </w:r>
+        <w:t xml:space="preserve">Depois </w:t>
+      </w:r>
+      <w:proofErr w:type="spellStart"/>
+      <w:r>
+        <w:rPr>
+          <w:sz w:val="28"/>
+          <w:szCs w:val="28"/>
+        </w:rPr>
+        <w:t>DeleteAction</w:t>
+      </w:r>
+      <w:proofErr w:type="spellEnd"/>
     </w:p>
     <w:p>
       <w:pPr>
@@ -5817,7 +6808,80 @@
           <w:sz w:val="28"/>
           <w:szCs w:val="28"/>
         </w:rPr>
-        <w:t>Acrescentamos então ao afterSave() e ao afterDelete() o código $this-&gt;(Respetiva função) para ser chamado e mandar a respetiva informação para então ser realizado o publish.</w:t>
+        <w:t xml:space="preserve">Acrescentamos então ao </w:t>
+      </w:r>
+      <w:proofErr w:type="spellStart"/>
+      <w:proofErr w:type="gramStart"/>
+      <w:r>
+        <w:rPr>
+          <w:sz w:val="28"/>
+          <w:szCs w:val="28"/>
+        </w:rPr>
+        <w:t>afterSave</w:t>
+      </w:r>
+      <w:proofErr w:type="spellEnd"/>
+      <w:r>
+        <w:rPr>
+          <w:sz w:val="28"/>
+          <w:szCs w:val="28"/>
+        </w:rPr>
+        <w:t>(</w:t>
+      </w:r>
+      <w:proofErr w:type="gramEnd"/>
+      <w:r>
+        <w:rPr>
+          <w:sz w:val="28"/>
+          <w:szCs w:val="28"/>
+        </w:rPr>
+        <w:t xml:space="preserve">) e ao </w:t>
+      </w:r>
+      <w:proofErr w:type="spellStart"/>
+      <w:r>
+        <w:rPr>
+          <w:sz w:val="28"/>
+          <w:szCs w:val="28"/>
+        </w:rPr>
+        <w:t>afterDelete</w:t>
+      </w:r>
+      <w:proofErr w:type="spellEnd"/>
+      <w:r>
+        <w:rPr>
+          <w:sz w:val="28"/>
+          <w:szCs w:val="28"/>
+        </w:rPr>
+        <w:t>() o código $</w:t>
+      </w:r>
+      <w:proofErr w:type="spellStart"/>
+      <w:r>
+        <w:rPr>
+          <w:sz w:val="28"/>
+          <w:szCs w:val="28"/>
+        </w:rPr>
+        <w:t>this</w:t>
+      </w:r>
+      <w:proofErr w:type="spellEnd"/>
+      <w:r>
+        <w:rPr>
+          <w:sz w:val="28"/>
+          <w:szCs w:val="28"/>
+        </w:rPr>
+        <w:t xml:space="preserve">-&gt;(Respetiva função) para ser chamado e mandar a respetiva informação para então ser realizado o </w:t>
+      </w:r>
+      <w:proofErr w:type="spellStart"/>
+      <w:r>
+        <w:rPr>
+          <w:sz w:val="28"/>
+          <w:szCs w:val="28"/>
+        </w:rPr>
+        <w:t>publish</w:t>
+      </w:r>
+      <w:proofErr w:type="spellEnd"/>
+      <w:r>
+        <w:rPr>
+          <w:sz w:val="28"/>
+          <w:szCs w:val="28"/>
+        </w:rPr>
+        <w:t>.</w:t>
       </w:r>
     </w:p>
     <w:p>
@@ -5840,7 +6904,25 @@
           <w:szCs w:val="28"/>
           <w:lang w:val="en-US"/>
         </w:rPr>
-        <w:t>vendor/yiisoft/yii2/rest/Action</w:t>
+        <w:t>vendor/</w:t>
+      </w:r>
+      <w:proofErr w:type="spellStart"/>
+      <w:r>
+        <w:rPr>
+          <w:sz w:val="28"/>
+          <w:szCs w:val="28"/>
+          <w:lang w:val="en-US"/>
+        </w:rPr>
+        <w:t>yiisoft</w:t>
+      </w:r>
+      <w:proofErr w:type="spellEnd"/>
+      <w:r>
+        <w:rPr>
+          <w:sz w:val="28"/>
+          <w:szCs w:val="28"/>
+          <w:lang w:val="en-US"/>
+        </w:rPr>
+        <w:t>/yii2/rest/Action</w:t>
       </w:r>
     </w:p>
     <w:p>
@@ -5918,8 +7000,33 @@
           <w:sz w:val="28"/>
           <w:szCs w:val="28"/>
         </w:rPr>
-        <w:t>Criamos entao as variaveis</w:t>
-      </w:r>
+        <w:t xml:space="preserve">Criamos </w:t>
+      </w:r>
+      <w:proofErr w:type="spellStart"/>
+      <w:r>
+        <w:rPr>
+          <w:sz w:val="28"/>
+          <w:szCs w:val="28"/>
+        </w:rPr>
+        <w:t>entao</w:t>
+      </w:r>
+      <w:proofErr w:type="spellEnd"/>
+      <w:r>
+        <w:rPr>
+          <w:sz w:val="28"/>
+          <w:szCs w:val="28"/>
+        </w:rPr>
+        <w:t xml:space="preserve"> as </w:t>
+      </w:r>
+      <w:proofErr w:type="spellStart"/>
+      <w:r>
+        <w:rPr>
+          <w:sz w:val="28"/>
+          <w:szCs w:val="28"/>
+        </w:rPr>
+        <w:t>variaveis</w:t>
+      </w:r>
+      <w:proofErr w:type="spellEnd"/>
       <w:r>
         <w:rPr>
           <w:sz w:val="28"/>
@@ -5932,7 +7039,23 @@
           <w:sz w:val="28"/>
           <w:szCs w:val="28"/>
         </w:rPr>
-        <w:t>as outras actions.</w:t>
+        <w:t xml:space="preserve">as outras </w:t>
+      </w:r>
+      <w:proofErr w:type="spellStart"/>
+      <w:r>
+        <w:rPr>
+          <w:sz w:val="28"/>
+          <w:szCs w:val="28"/>
+        </w:rPr>
+        <w:t>actions</w:t>
+      </w:r>
+      <w:proofErr w:type="spellEnd"/>
+      <w:r>
+        <w:rPr>
+          <w:sz w:val="28"/>
+          <w:szCs w:val="28"/>
+        </w:rPr>
+        <w:t>.</w:t>
       </w:r>
       <w:r>
         <w:rPr>
@@ -5960,50 +7083,100 @@
         <w:pStyle w:val="Ttulo1"/>
         <w:jc w:val="both"/>
       </w:pPr>
-      <w:bookmarkStart w:id="21" w:name="_Toc60495693"/>
+      <w:bookmarkStart w:id="22" w:name="_Toc60495693"/>
       <w:r>
         <w:lastRenderedPageBreak/>
         <w:t>CRUD</w:t>
       </w:r>
-      <w:bookmarkEnd w:id="21"/>
-    </w:p>
-    <w:p>
-      <w:pPr>
-        <w:jc w:val="both"/>
-        <w:rPr>
-          <w:sz w:val="28"/>
-          <w:szCs w:val="28"/>
-        </w:rPr>
-      </w:pPr>
-    </w:p>
-    <w:p>
-      <w:pPr>
-        <w:jc w:val="both"/>
-        <w:rPr>
-          <w:sz w:val="28"/>
-          <w:szCs w:val="28"/>
-        </w:rPr>
-      </w:pPr>
-      <w:r>
-        <w:rPr>
-          <w:sz w:val="28"/>
-          <w:szCs w:val="28"/>
-        </w:rPr>
-        <w:t xml:space="preserve">Cada tabela tem o seu próprio crud (create, </w:t>
-      </w:r>
-      <w:r>
-        <w:rPr>
-          <w:sz w:val="28"/>
-          <w:szCs w:val="28"/>
-        </w:rPr>
-        <w:t xml:space="preserve">read, </w:t>
-      </w:r>
-      <w:r>
-        <w:rPr>
-          <w:sz w:val="28"/>
-          <w:szCs w:val="28"/>
-        </w:rPr>
-        <w:t>update, delete)</w:t>
+      <w:bookmarkEnd w:id="22"/>
+    </w:p>
+    <w:p>
+      <w:pPr>
+        <w:jc w:val="both"/>
+        <w:rPr>
+          <w:sz w:val="28"/>
+          <w:szCs w:val="28"/>
+        </w:rPr>
+      </w:pPr>
+    </w:p>
+    <w:p>
+      <w:pPr>
+        <w:jc w:val="both"/>
+        <w:rPr>
+          <w:sz w:val="28"/>
+          <w:szCs w:val="28"/>
+        </w:rPr>
+      </w:pPr>
+      <w:r>
+        <w:rPr>
+          <w:sz w:val="28"/>
+          <w:szCs w:val="28"/>
+        </w:rPr>
+        <w:t xml:space="preserve">Cada tabela tem o seu próprio </w:t>
+      </w:r>
+      <w:proofErr w:type="spellStart"/>
+      <w:r>
+        <w:rPr>
+          <w:sz w:val="28"/>
+          <w:szCs w:val="28"/>
+        </w:rPr>
+        <w:t>crud</w:t>
+      </w:r>
+      <w:proofErr w:type="spellEnd"/>
+      <w:r>
+        <w:rPr>
+          <w:sz w:val="28"/>
+          <w:szCs w:val="28"/>
+        </w:rPr>
+        <w:t xml:space="preserve"> (</w:t>
+      </w:r>
+      <w:proofErr w:type="spellStart"/>
+      <w:r>
+        <w:rPr>
+          <w:sz w:val="28"/>
+          <w:szCs w:val="28"/>
+        </w:rPr>
+        <w:t>create</w:t>
+      </w:r>
+      <w:proofErr w:type="spellEnd"/>
+      <w:r>
+        <w:rPr>
+          <w:sz w:val="28"/>
+          <w:szCs w:val="28"/>
+        </w:rPr>
+        <w:t xml:space="preserve">, </w:t>
+      </w:r>
+      <w:proofErr w:type="spellStart"/>
+      <w:r>
+        <w:rPr>
+          <w:sz w:val="28"/>
+          <w:szCs w:val="28"/>
+        </w:rPr>
+        <w:t>read</w:t>
+      </w:r>
+      <w:proofErr w:type="spellEnd"/>
+      <w:r>
+        <w:rPr>
+          <w:sz w:val="28"/>
+          <w:szCs w:val="28"/>
+        </w:rPr>
+        <w:t xml:space="preserve">, </w:t>
+      </w:r>
+      <w:proofErr w:type="spellStart"/>
+      <w:r>
+        <w:rPr>
+          <w:sz w:val="28"/>
+          <w:szCs w:val="28"/>
+        </w:rPr>
+        <w:t>update</w:t>
+      </w:r>
+      <w:proofErr w:type="spellEnd"/>
+      <w:r>
+        <w:rPr>
+          <w:sz w:val="28"/>
+          <w:szCs w:val="28"/>
+        </w:rPr>
+        <w:t>, delete)</w:t>
       </w:r>
       <w:r>
         <w:rPr>
@@ -6021,6 +7194,7 @@
           <w:szCs w:val="28"/>
         </w:rPr>
       </w:pPr>
+      <w:proofErr w:type="spellStart"/>
       <w:r>
         <w:rPr>
           <w:sz w:val="28"/>
@@ -6028,12 +7202,29 @@
         </w:rPr>
         <w:t>cURL</w:t>
       </w:r>
-      <w:r>
-        <w:rPr>
-          <w:sz w:val="28"/>
-          <w:szCs w:val="28"/>
-        </w:rPr>
-        <w:t>. cURL é usado como linha de comando para transferir informação.</w:t>
+      <w:proofErr w:type="spellEnd"/>
+      <w:r>
+        <w:rPr>
+          <w:sz w:val="28"/>
+          <w:szCs w:val="28"/>
+        </w:rPr>
+        <w:t xml:space="preserve">. </w:t>
+      </w:r>
+      <w:proofErr w:type="spellStart"/>
+      <w:r>
+        <w:rPr>
+          <w:sz w:val="28"/>
+          <w:szCs w:val="28"/>
+        </w:rPr>
+        <w:t>cURL</w:t>
+      </w:r>
+      <w:proofErr w:type="spellEnd"/>
+      <w:r>
+        <w:rPr>
+          <w:sz w:val="28"/>
+          <w:szCs w:val="28"/>
+        </w:rPr>
+        <w:t xml:space="preserve"> é usado como linha de comando para transferir informação.</w:t>
       </w:r>
     </w:p>
     <w:p>
@@ -6070,7 +7261,8 @@
           <w:szCs w:val="32"/>
         </w:rPr>
       </w:pPr>
-      <w:bookmarkStart w:id="22" w:name="_Toc60495694"/>
+      <w:bookmarkStart w:id="23" w:name="_Toc60495694"/>
+      <w:proofErr w:type="spellStart"/>
       <w:r>
         <w:rPr>
           <w:sz w:val="32"/>
@@ -6078,7 +7270,8 @@
         </w:rPr>
         <w:t>Get</w:t>
       </w:r>
-      <w:bookmarkEnd w:id="22"/>
+      <w:bookmarkEnd w:id="23"/>
+      <w:proofErr w:type="spellEnd"/>
     </w:p>
     <w:p>
       <w:pPr>
@@ -6213,7 +7406,8 @@
           <w:szCs w:val="32"/>
         </w:rPr>
       </w:pPr>
-      <w:bookmarkStart w:id="23" w:name="_Toc60495695"/>
+      <w:bookmarkStart w:id="24" w:name="_Toc60495695"/>
+      <w:proofErr w:type="spellStart"/>
       <w:r>
         <w:rPr>
           <w:sz w:val="32"/>
@@ -6221,7 +7415,8 @@
         </w:rPr>
         <w:t>Post</w:t>
       </w:r>
-      <w:bookmarkEnd w:id="23"/>
+      <w:bookmarkEnd w:id="24"/>
+      <w:proofErr w:type="spellEnd"/>
     </w:p>
     <w:p>
       <w:pPr>
@@ -6242,12 +7437,53 @@
           <w:lang w:eastAsia="pt-PT"/>
         </w:rPr>
       </w:pPr>
-      <w:r>
-        <w:rPr>
-          <w:sz w:val="28"/>
-          <w:szCs w:val="28"/>
-        </w:rPr>
-        <w:t>curl -X POST http://localhost:8888/v1/tipojogo?access-token=F2_v997ZflzhGaY63aKMiY-MCHYNKogP%20 -d "Nome=Teste&amp;Descricao=testestes"</w:t>
+      <w:proofErr w:type="spellStart"/>
+      <w:r>
+        <w:rPr>
+          <w:sz w:val="28"/>
+          <w:szCs w:val="28"/>
+        </w:rPr>
+        <w:t>curl</w:t>
+      </w:r>
+      <w:proofErr w:type="spellEnd"/>
+      <w:r>
+        <w:rPr>
+          <w:sz w:val="28"/>
+          <w:szCs w:val="28"/>
+        </w:rPr>
+        <w:t xml:space="preserve"> -X POST http://localhost:8888/v1/tipojogo?access-token=F2_v997ZflzhGaY63aKMiY-MCHYNKogP%20 -d "Nome=</w:t>
+      </w:r>
+      <w:proofErr w:type="spellStart"/>
+      <w:r>
+        <w:rPr>
+          <w:sz w:val="28"/>
+          <w:szCs w:val="28"/>
+        </w:rPr>
+        <w:t>Teste&amp;Descricao</w:t>
+      </w:r>
+      <w:proofErr w:type="spellEnd"/>
+      <w:r>
+        <w:rPr>
+          <w:sz w:val="28"/>
+          <w:szCs w:val="28"/>
+        </w:rPr>
+        <w:t>=</w:t>
+      </w:r>
+      <w:proofErr w:type="spellStart"/>
+      <w:r>
+        <w:rPr>
+          <w:sz w:val="28"/>
+          <w:szCs w:val="28"/>
+        </w:rPr>
+        <w:t>testestes</w:t>
+      </w:r>
+      <w:proofErr w:type="spellEnd"/>
+      <w:r>
+        <w:rPr>
+          <w:sz w:val="28"/>
+          <w:szCs w:val="28"/>
+        </w:rPr>
+        <w:t>"</w:t>
       </w:r>
     </w:p>
     <w:p>
@@ -6268,7 +7504,7 @@
           <w:szCs w:val="32"/>
         </w:rPr>
       </w:pPr>
-      <w:bookmarkStart w:id="24" w:name="_Toc60495696"/>
+      <w:bookmarkStart w:id="25" w:name="_Toc60495696"/>
       <w:r>
         <w:rPr>
           <w:sz w:val="32"/>
@@ -6276,7 +7512,7 @@
         </w:rPr>
         <w:t>Delete</w:t>
       </w:r>
-      <w:bookmarkEnd w:id="24"/>
+      <w:bookmarkEnd w:id="25"/>
     </w:p>
     <w:p>
       <w:pPr>
@@ -6300,12 +7536,21 @@
           <w:szCs w:val="28"/>
         </w:rPr>
       </w:pPr>
-      <w:r>
-        <w:rPr>
-          <w:sz w:val="28"/>
-          <w:szCs w:val="28"/>
-        </w:rPr>
-        <w:t xml:space="preserve">curl -X DELETE </w:t>
+      <w:proofErr w:type="spellStart"/>
+      <w:r>
+        <w:rPr>
+          <w:sz w:val="28"/>
+          <w:szCs w:val="28"/>
+        </w:rPr>
+        <w:t>curl</w:t>
+      </w:r>
+      <w:proofErr w:type="spellEnd"/>
+      <w:r>
+        <w:rPr>
+          <w:sz w:val="28"/>
+          <w:szCs w:val="28"/>
+        </w:rPr>
+        <w:t xml:space="preserve"> -X DELETE </w:t>
       </w:r>
       <w:hyperlink r:id="rId51" w:history="1">
         <w:r>
@@ -6343,7 +7588,8 @@
           <w:szCs w:val="32"/>
         </w:rPr>
       </w:pPr>
-      <w:bookmarkStart w:id="25" w:name="_Toc60495697"/>
+      <w:bookmarkStart w:id="26" w:name="_Toc60495697"/>
+      <w:proofErr w:type="spellStart"/>
       <w:r>
         <w:rPr>
           <w:sz w:val="32"/>
@@ -6352,7 +7598,8 @@
         <w:lastRenderedPageBreak/>
         <w:t>Put</w:t>
       </w:r>
-      <w:bookmarkEnd w:id="25"/>
+      <w:bookmarkEnd w:id="26"/>
+      <w:proofErr w:type="spellEnd"/>
     </w:p>
     <w:p>
       <w:pPr>
@@ -6372,12 +7619,37 @@
           <w:szCs w:val="28"/>
         </w:rPr>
       </w:pPr>
-      <w:r>
-        <w:rPr>
-          <w:sz w:val="28"/>
-          <w:szCs w:val="28"/>
-        </w:rPr>
-        <w:t>curl -X PUT http://localhost:8888/v1/tipojogo/21?access-token=F2_v997ZflzhGaY63aKMiY-MCHYNKogP%20 -d "Nome=Mentira&amp;Descricao=Funcionou mesmo e esta."</w:t>
+      <w:proofErr w:type="spellStart"/>
+      <w:r>
+        <w:rPr>
+          <w:sz w:val="28"/>
+          <w:szCs w:val="28"/>
+        </w:rPr>
+        <w:t>curl</w:t>
+      </w:r>
+      <w:proofErr w:type="spellEnd"/>
+      <w:r>
+        <w:rPr>
+          <w:sz w:val="28"/>
+          <w:szCs w:val="28"/>
+        </w:rPr>
+        <w:t xml:space="preserve"> -X PUT http://localhost:8888/v1/tipojogo/21?access-token=F2_v997ZflzhGaY63aKMiY-MCHYNKogP%20 -d "Nome=</w:t>
+      </w:r>
+      <w:proofErr w:type="spellStart"/>
+      <w:r>
+        <w:rPr>
+          <w:sz w:val="28"/>
+          <w:szCs w:val="28"/>
+        </w:rPr>
+        <w:t>Mentira&amp;Descricao</w:t>
+      </w:r>
+      <w:proofErr w:type="spellEnd"/>
+      <w:r>
+        <w:rPr>
+          <w:sz w:val="28"/>
+          <w:szCs w:val="28"/>
+        </w:rPr>
+        <w:t>=Funcionou mesmo e esta."</w:t>
       </w:r>
     </w:p>
     <w:p>
@@ -6432,6 +7704,7 @@
       </w:pPr>
       <w:r>
         <w:rPr>
+          <w:noProof/>
           <w:sz w:val="28"/>
           <w:szCs w:val="28"/>
         </w:rPr>
@@ -6471,8 +7744,6 @@
           </wp:inline>
         </w:drawing>
       </w:r>
-      <w:bookmarkStart w:id="26" w:name="_GoBack"/>
-      <w:bookmarkEnd w:id="26"/>
     </w:p>
     <w:sectPr>
       <w:headerReference w:type="default" r:id="rId53"/>
@@ -6526,7 +7797,16 @@
       <w:pStyle w:val="Rodap"/>
     </w:pPr>
     <w:r>
-      <w:t>Francisco Lino nº2180506</w:t>
+      <w:t>Francisco Lino nº2180</w:t>
+    </w:r>
+    <w:r>
+      <w:t>6</w:t>
+    </w:r>
+    <w:r>
+      <w:t>0</w:t>
+    </w:r>
+    <w:r>
+      <w:t>5</w:t>
     </w:r>
   </w:p>
   <w:p>
@@ -8361,7 +9641,7 @@
 </file>
 
 <file path=customXml/itemProps1.xml><?xml version="1.0" encoding="utf-8"?>
-<ds:datastoreItem xmlns:ds="http://schemas.openxmlformats.org/officeDocument/2006/customXml" ds:itemID="{F7E26869-9AAB-476B-8BF6-39FE4F8C35FA}">
+<ds:datastoreItem xmlns:ds="http://schemas.openxmlformats.org/officeDocument/2006/customXml" ds:itemID="{D3928A47-D888-4574-B3E0-393A29279895}">
   <ds:schemaRefs>
     <ds:schemaRef ds:uri="http://schemas.openxmlformats.org/officeDocument/2006/bibliography"/>
   </ds:schemaRefs>

</xml_diff>